<commit_message>
finally table & filter work , fixed typos all over the map , add is not working yet
</commit_message>
<xml_diff>
--- a/documentations/frontend/Semi_screenshots.docx
+++ b/documentations/frontend/Semi_screenshots.docx
@@ -317,6 +317,252 @@
                     <a:xfrm>
                       <a:off x="0" y="0"/>
                       <a:ext cx="8629650" cy="1659890"/>
+                    </a:xfrm>
+                    <a:prstGeom prst="rect">
+                      <a:avLst/>
+                    </a:prstGeom>
+                  </pic:spPr>
+                </pic:pic>
+              </a:graphicData>
+            </a:graphic>
+          </wp:inline>
+        </w:drawing>
+      </w:r>
+    </w:p>
+    <w:p/>
+    <w:p/>
+    <w:p/>
+    <w:p/>
+    <w:p>
+      <w:r>
+        <w:rPr>
+          <w:noProof/>
+        </w:rPr>
+        <w:lastRenderedPageBreak/>
+        <mc:AlternateContent>
+          <mc:Choice Requires="wps">
+            <w:drawing>
+              <wp:anchor distT="0" distB="0" distL="114300" distR="114300" simplePos="0" relativeHeight="251659264" behindDoc="0" locked="0" layoutInCell="1" allowOverlap="1" wp14:anchorId="4386DCE8" wp14:editId="3A8B9CDE">
+                <wp:simplePos x="0" y="0"/>
+                <wp:positionH relativeFrom="column">
+                  <wp:posOffset>2377440</wp:posOffset>
+                </wp:positionH>
+                <wp:positionV relativeFrom="paragraph">
+                  <wp:posOffset>-106680</wp:posOffset>
+                </wp:positionV>
+                <wp:extent cx="1828800" cy="1828800"/>
+                <wp:effectExtent l="0" t="0" r="0" b="0"/>
+                <wp:wrapNone/>
+                <wp:docPr id="8" name="Text Box 8"/>
+                <wp:cNvGraphicFramePr/>
+                <a:graphic xmlns:a="http://schemas.openxmlformats.org/drawingml/2006/main">
+                  <a:graphicData uri="http://schemas.microsoft.com/office/word/2010/wordprocessingShape">
+                    <wps:wsp>
+                      <wps:cNvSpPr txBox="1"/>
+                      <wps:spPr>
+                        <a:xfrm>
+                          <a:off x="0" y="0"/>
+                          <a:ext cx="1828800" cy="1828800"/>
+                        </a:xfrm>
+                        <a:prstGeom prst="rect">
+                          <a:avLst/>
+                        </a:prstGeom>
+                        <a:noFill/>
+                        <a:ln>
+                          <a:noFill/>
+                        </a:ln>
+                      </wps:spPr>
+                      <wps:txbx>
+                        <w:txbxContent>
+                          <w:p>
+                            <w:pPr>
+                              <w:jc w:val="center"/>
+                              <w:rPr>
+                                <w:b/>
+                                <w:color w:val="FF0000"/>
+                                <w:sz w:val="52"/>
+                                <w:szCs w:val="52"/>
+                                <w14:textOutline w14:w="11112" w14:cap="flat" w14:cmpd="sng" w14:algn="ctr">
+                                  <w14:solidFill>
+                                    <w14:schemeClr w14:val="accent2"/>
+                                  </w14:solidFill>
+                                  <w14:prstDash w14:val="solid"/>
+                                  <w14:round/>
+                                </w14:textOutline>
+                              </w:rPr>
+                            </w:pPr>
+                            <w:r>
+                              <w:rPr>
+                                <w:b/>
+                                <w:color w:val="FF0000"/>
+                                <w:sz w:val="52"/>
+                                <w:szCs w:val="52"/>
+                                <w14:textOutline w14:w="11112" w14:cap="flat" w14:cmpd="sng" w14:algn="ctr">
+                                  <w14:solidFill>
+                                    <w14:schemeClr w14:val="accent2"/>
+                                  </w14:solidFill>
+                                  <w14:prstDash w14:val="solid"/>
+                                  <w14:round/>
+                                </w14:textOutline>
+                              </w:rPr>
+                              <w:t>08/04/2022</w:t>
+                            </w:r>
+                            <w:r>
+                              <w:rPr>
+                                <w:b/>
+                                <w:color w:val="FF0000"/>
+                                <w:sz w:val="52"/>
+                                <w:szCs w:val="52"/>
+                                <w14:textOutline w14:w="11112" w14:cap="flat" w14:cmpd="sng" w14:algn="ctr">
+                                  <w14:solidFill>
+                                    <w14:schemeClr w14:val="accent2"/>
+                                  </w14:solidFill>
+                                  <w14:prstDash w14:val="solid"/>
+                                  <w14:round/>
+                                </w14:textOutline>
+                              </w:rPr>
+                              <w:t>,</w:t>
+                            </w:r>
+                            <w:r>
+                              <w:rPr>
+                                <w:b/>
+                                <w:color w:val="FF0000"/>
+                                <w:sz w:val="52"/>
+                                <w:szCs w:val="52"/>
+                                <w14:textOutline w14:w="11112" w14:cap="flat" w14:cmpd="sng" w14:algn="ctr">
+                                  <w14:solidFill>
+                                    <w14:schemeClr w14:val="accent2"/>
+                                  </w14:solidFill>
+                                  <w14:prstDash w14:val="solid"/>
+                                  <w14:round/>
+                                </w14:textOutline>
+                              </w:rPr>
+                              <w:t xml:space="preserve"> 12 pm: Filter works, add is not yet</w:t>
+                            </w:r>
+                          </w:p>
+                        </w:txbxContent>
+                      </wps:txbx>
+                      <wps:bodyPr rot="0" spcFirstLastPara="0" vertOverflow="overflow" horzOverflow="overflow" vert="horz" wrap="none" lIns="91440" tIns="45720" rIns="91440" bIns="45720" numCol="1" spcCol="0" rtlCol="0" fromWordArt="0" anchor="t" anchorCtr="0" forceAA="0" compatLnSpc="1">
+                        <a:prstTxWarp prst="textNoShape">
+                          <a:avLst/>
+                        </a:prstTxWarp>
+                        <a:spAutoFit/>
+                      </wps:bodyPr>
+                    </wps:wsp>
+                  </a:graphicData>
+                </a:graphic>
+              </wp:anchor>
+            </w:drawing>
+          </mc:Choice>
+          <mc:Fallback>
+            <w:pict>
+              <v:shapetype w14:anchorId="4386DCE8" id="_x0000_t202" coordsize="21600,21600" o:spt="202" path="m,l,21600r21600,l21600,xe">
+                <v:stroke joinstyle="miter"/>
+                <v:path gradientshapeok="t" o:connecttype="rect"/>
+              </v:shapetype>
+              <v:shape id="Text Box 8" o:spid="_x0000_s1026" type="#_x0000_t202" style="position:absolute;margin-left:187.2pt;margin-top:-8.4pt;width:2in;height:2in;z-index:251659264;visibility:visible;mso-wrap-style:none;mso-wrap-distance-left:9pt;mso-wrap-distance-top:0;mso-wrap-distance-right:9pt;mso-wrap-distance-bottom:0;mso-position-horizontal:absolute;mso-position-horizontal-relative:text;mso-position-vertical:absolute;mso-position-vertical-relative:text;v-text-anchor:top" o:gfxdata="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" filled="f" stroked="f">
+                <v:fill o:detectmouseclick="t"/>
+                <v:textbox style="mso-fit-shape-to-text:t">
+                  <w:txbxContent>
+                    <w:p>
+                      <w:pPr>
+                        <w:jc w:val="center"/>
+                        <w:rPr>
+                          <w:b/>
+                          <w:color w:val="FF0000"/>
+                          <w:sz w:val="52"/>
+                          <w:szCs w:val="52"/>
+                          <w14:textOutline w14:w="11112" w14:cap="flat" w14:cmpd="sng" w14:algn="ctr">
+                            <w14:solidFill>
+                              <w14:schemeClr w14:val="accent2"/>
+                            </w14:solidFill>
+                            <w14:prstDash w14:val="solid"/>
+                            <w14:round/>
+                          </w14:textOutline>
+                        </w:rPr>
+                      </w:pPr>
+                      <w:r>
+                        <w:rPr>
+                          <w:b/>
+                          <w:color w:val="FF0000"/>
+                          <w:sz w:val="52"/>
+                          <w:szCs w:val="52"/>
+                          <w14:textOutline w14:w="11112" w14:cap="flat" w14:cmpd="sng" w14:algn="ctr">
+                            <w14:solidFill>
+                              <w14:schemeClr w14:val="accent2"/>
+                            </w14:solidFill>
+                            <w14:prstDash w14:val="solid"/>
+                            <w14:round/>
+                          </w14:textOutline>
+                        </w:rPr>
+                        <w:t>08/04/2022</w:t>
+                      </w:r>
+                      <w:r>
+                        <w:rPr>
+                          <w:b/>
+                          <w:color w:val="FF0000"/>
+                          <w:sz w:val="52"/>
+                          <w:szCs w:val="52"/>
+                          <w14:textOutline w14:w="11112" w14:cap="flat" w14:cmpd="sng" w14:algn="ctr">
+                            <w14:solidFill>
+                              <w14:schemeClr w14:val="accent2"/>
+                            </w14:solidFill>
+                            <w14:prstDash w14:val="solid"/>
+                            <w14:round/>
+                          </w14:textOutline>
+                        </w:rPr>
+                        <w:t>,</w:t>
+                      </w:r>
+                      <w:r>
+                        <w:rPr>
+                          <w:b/>
+                          <w:color w:val="FF0000"/>
+                          <w:sz w:val="52"/>
+                          <w:szCs w:val="52"/>
+                          <w14:textOutline w14:w="11112" w14:cap="flat" w14:cmpd="sng" w14:algn="ctr">
+                            <w14:solidFill>
+                              <w14:schemeClr w14:val="accent2"/>
+                            </w14:solidFill>
+                            <w14:prstDash w14:val="solid"/>
+                            <w14:round/>
+                          </w14:textOutline>
+                        </w:rPr>
+                        <w:t xml:space="preserve"> 12 pm: Filter works, add is not yet</w:t>
+                      </w:r>
+                    </w:p>
+                  </w:txbxContent>
+                </v:textbox>
+              </v:shape>
+            </w:pict>
+          </mc:Fallback>
+        </mc:AlternateContent>
+      </w:r>
+      <w:r>
+        <w:drawing>
+          <wp:inline distT="0" distB="0" distL="0" distR="0" wp14:anchorId="39424A64" wp14:editId="068768EC">
+            <wp:extent cx="8629650" cy="4083685"/>
+            <wp:effectExtent l="0" t="0" r="0" b="0"/>
+            <wp:docPr id="7" name="Picture 7"/>
+            <wp:cNvGraphicFramePr>
+              <a:graphicFrameLocks xmlns:a="http://schemas.openxmlformats.org/drawingml/2006/main" noChangeAspect="1"/>
+            </wp:cNvGraphicFramePr>
+            <a:graphic xmlns:a="http://schemas.openxmlformats.org/drawingml/2006/main">
+              <a:graphicData uri="http://schemas.openxmlformats.org/drawingml/2006/picture">
+                <pic:pic xmlns:pic="http://schemas.openxmlformats.org/drawingml/2006/picture">
+                  <pic:nvPicPr>
+                    <pic:cNvPr id="1" name=""/>
+                    <pic:cNvPicPr/>
+                  </pic:nvPicPr>
+                  <pic:blipFill>
+                    <a:blip r:embed="rId11"/>
+                    <a:stretch>
+                      <a:fillRect/>
+                    </a:stretch>
+                  </pic:blipFill>
+                  <pic:spPr>
+                    <a:xfrm>
+                      <a:off x="0" y="0"/>
+                      <a:ext cx="8629650" cy="4083685"/>
                     </a:xfrm>
                     <a:prstGeom prst="rect">
                       <a:avLst/>

</xml_diff>

<commit_message>
after 2 hours add is not working , forgot to add like status column , added the column , server is running and fetches like correctly!
</commit_message>
<xml_diff>
--- a/documentations/frontend/Semi_screenshots.docx
+++ b/documentations/frontend/Semi_screenshots.docx
@@ -242,7 +242,21 @@
           <w:highlight w:val="yellow"/>
         </w:rPr>
         <w:lastRenderedPageBreak/>
-        <w:t>After axios installation:</w:t>
+        <w:t xml:space="preserve">After </w:t>
+      </w:r>
+      <w:proofErr w:type="spellStart"/>
+      <w:r>
+        <w:rPr>
+          <w:highlight w:val="yellow"/>
+        </w:rPr>
+        <w:t>axios</w:t>
+      </w:r>
+      <w:proofErr w:type="spellEnd"/>
+      <w:r>
+        <w:rPr>
+          <w:highlight w:val="yellow"/>
+        </w:rPr>
+        <w:t xml:space="preserve"> installation:</w:t>
       </w:r>
     </w:p>
     <w:p>
@@ -342,7 +356,7 @@
         <mc:AlternateContent>
           <mc:Choice Requires="wps">
             <w:drawing>
-              <wp:anchor distT="0" distB="0" distL="114300" distR="114300" simplePos="0" relativeHeight="251659264" behindDoc="0" locked="0" layoutInCell="1" allowOverlap="1" wp14:anchorId="4386DCE8" wp14:editId="3A8B9CDE">
+              <wp:anchor distT="0" distB="0" distL="114300" distR="114300" simplePos="0" relativeHeight="251659264" behindDoc="0" locked="0" layoutInCell="1" allowOverlap="1" wp14:anchorId="4386DCE8" wp14:editId="678EE30B">
                 <wp:simplePos x="0" y="0"/>
                 <wp:positionH relativeFrom="column">
                   <wp:posOffset>2377440</wp:posOffset>
@@ -563,6 +577,278 @@
                     <a:xfrm>
                       <a:off x="0" y="0"/>
                       <a:ext cx="8629650" cy="4083685"/>
+                    </a:xfrm>
+                    <a:prstGeom prst="rect">
+                      <a:avLst/>
+                    </a:prstGeom>
+                  </pic:spPr>
+                </pic:pic>
+              </a:graphicData>
+            </a:graphic>
+          </wp:inline>
+        </w:drawing>
+      </w:r>
+    </w:p>
+    <w:p>
+      <w:r>
+        <w:rPr>
+          <w:noProof/>
+        </w:rPr>
+        <mc:AlternateContent>
+          <mc:Choice Requires="wps">
+            <w:drawing>
+              <wp:anchor distT="0" distB="0" distL="114300" distR="114300" simplePos="0" relativeHeight="251661312" behindDoc="0" locked="0" layoutInCell="1" allowOverlap="1" wp14:anchorId="2001574C" wp14:editId="7C88371B">
+                <wp:simplePos x="0" y="0"/>
+                <wp:positionH relativeFrom="column">
+                  <wp:posOffset>-110490</wp:posOffset>
+                </wp:positionH>
+                <wp:positionV relativeFrom="paragraph">
+                  <wp:posOffset>68580</wp:posOffset>
+                </wp:positionV>
+                <wp:extent cx="8252460" cy="1828800"/>
+                <wp:effectExtent l="0" t="0" r="0" b="635"/>
+                <wp:wrapNone/>
+                <wp:docPr id="10" name="Text Box 10"/>
+                <wp:cNvGraphicFramePr/>
+                <a:graphic xmlns:a="http://schemas.openxmlformats.org/drawingml/2006/main">
+                  <a:graphicData uri="http://schemas.microsoft.com/office/word/2010/wordprocessingShape">
+                    <wps:wsp>
+                      <wps:cNvSpPr txBox="1"/>
+                      <wps:spPr>
+                        <a:xfrm>
+                          <a:off x="0" y="0"/>
+                          <a:ext cx="8252460" cy="1828800"/>
+                        </a:xfrm>
+                        <a:prstGeom prst="rect">
+                          <a:avLst/>
+                        </a:prstGeom>
+                        <a:noFill/>
+                        <a:ln>
+                          <a:noFill/>
+                        </a:ln>
+                      </wps:spPr>
+                      <wps:txbx>
+                        <w:txbxContent>
+                          <w:p>
+                            <w:pPr>
+                              <w:jc w:val="center"/>
+                              <w:rPr>
+                                <w:b/>
+                                <w:color w:val="FF0000"/>
+                                <w:sz w:val="52"/>
+                                <w:szCs w:val="52"/>
+                                <w14:textOutline w14:w="11112" w14:cap="flat" w14:cmpd="sng" w14:algn="ctr">
+                                  <w14:solidFill>
+                                    <w14:schemeClr w14:val="accent2"/>
+                                  </w14:solidFill>
+                                  <w14:prstDash w14:val="solid"/>
+                                  <w14:round/>
+                                </w14:textOutline>
+                              </w:rPr>
+                            </w:pPr>
+                            <w:r>
+                              <w:rPr>
+                                <w:b/>
+                                <w:color w:val="FF0000"/>
+                                <w:sz w:val="52"/>
+                                <w:szCs w:val="52"/>
+                                <w14:textOutline w14:w="11112" w14:cap="flat" w14:cmpd="sng" w14:algn="ctr">
+                                  <w14:solidFill>
+                                    <w14:schemeClr w14:val="accent2"/>
+                                  </w14:solidFill>
+                                  <w14:prstDash w14:val="solid"/>
+                                  <w14:round/>
+                                </w14:textOutline>
+                              </w:rPr>
+                              <w:t>08/04/2022</w:t>
+                            </w:r>
+                            <w:r>
+                              <w:rPr>
+                                <w:b/>
+                                <w:color w:val="FF0000"/>
+                                <w:sz w:val="52"/>
+                                <w:szCs w:val="52"/>
+                                <w14:textOutline w14:w="11112" w14:cap="flat" w14:cmpd="sng" w14:algn="ctr">
+                                  <w14:solidFill>
+                                    <w14:schemeClr w14:val="accent2"/>
+                                  </w14:solidFill>
+                                  <w14:prstDash w14:val="solid"/>
+                                  <w14:round/>
+                                </w14:textOutline>
+                              </w:rPr>
+                              <w:t>,</w:t>
+                            </w:r>
+                            <w:r>
+                              <w:rPr>
+                                <w:b/>
+                                <w:color w:val="FF0000"/>
+                                <w:sz w:val="52"/>
+                                <w:szCs w:val="52"/>
+                                <w14:textOutline w14:w="11112" w14:cap="flat" w14:cmpd="sng" w14:algn="ctr">
+                                  <w14:solidFill>
+                                    <w14:schemeClr w14:val="accent2"/>
+                                  </w14:solidFill>
+                                  <w14:prstDash w14:val="solid"/>
+                                  <w14:round/>
+                                </w14:textOutline>
+                              </w:rPr>
+                              <w:t xml:space="preserve"> 2 pm: </w:t>
+                            </w:r>
+                            <w:r>
+                              <w:rPr>
+                                <w:b/>
+                                <w:color w:val="FF0000"/>
+                                <w:sz w:val="52"/>
+                                <w:szCs w:val="52"/>
+                                <w14:textOutline w14:w="11112" w14:cap="flat" w14:cmpd="sng" w14:algn="ctr">
+                                  <w14:solidFill>
+                                    <w14:schemeClr w14:val="accent2"/>
+                                  </w14:solidFill>
+                                  <w14:prstDash w14:val="solid"/>
+                                  <w14:round/>
+                                </w14:textOutline>
+                              </w:rPr>
+                              <w:t>found out I missed like Status column after two hours debugging!</w:t>
+                            </w:r>
+                          </w:p>
+                        </w:txbxContent>
+                      </wps:txbx>
+                      <wps:bodyPr rot="0" spcFirstLastPara="0" vertOverflow="overflow" horzOverflow="overflow" vert="horz" wrap="square" lIns="91440" tIns="45720" rIns="91440" bIns="45720" numCol="1" spcCol="0" rtlCol="0" fromWordArt="0" anchor="t" anchorCtr="0" forceAA="0" compatLnSpc="1">
+                        <a:prstTxWarp prst="textNoShape">
+                          <a:avLst/>
+                        </a:prstTxWarp>
+                        <a:spAutoFit/>
+                      </wps:bodyPr>
+                    </wps:wsp>
+                  </a:graphicData>
+                </a:graphic>
+                <wp14:sizeRelH relativeFrom="margin">
+                  <wp14:pctWidth>0</wp14:pctWidth>
+                </wp14:sizeRelH>
+              </wp:anchor>
+            </w:drawing>
+          </mc:Choice>
+          <mc:Fallback>
+            <w:pict>
+              <v:shape w14:anchorId="2001574C" id="Text Box 10" o:spid="_x0000_s1027" type="#_x0000_t202" style="position:absolute;margin-left:-8.7pt;margin-top:5.4pt;width:649.8pt;height:2in;z-index:251661312;visibility:visible;mso-wrap-style:square;mso-width-percent:0;mso-wrap-distance-left:9pt;mso-wrap-distance-top:0;mso-wrap-distance-right:9pt;mso-wrap-distance-bottom:0;mso-position-horizontal:absolute;mso-position-horizontal-relative:text;mso-position-vertical:absolute;mso-position-vertical-relative:text;mso-width-percent:0;mso-width-relative:margin;v-text-anchor:top" o:gfxdata="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" filled="f" stroked="f">
+                <v:fill o:detectmouseclick="t"/>
+                <v:textbox style="mso-fit-shape-to-text:t">
+                  <w:txbxContent>
+                    <w:p>
+                      <w:pPr>
+                        <w:jc w:val="center"/>
+                        <w:rPr>
+                          <w:b/>
+                          <w:color w:val="FF0000"/>
+                          <w:sz w:val="52"/>
+                          <w:szCs w:val="52"/>
+                          <w14:textOutline w14:w="11112" w14:cap="flat" w14:cmpd="sng" w14:algn="ctr">
+                            <w14:solidFill>
+                              <w14:schemeClr w14:val="accent2"/>
+                            </w14:solidFill>
+                            <w14:prstDash w14:val="solid"/>
+                            <w14:round/>
+                          </w14:textOutline>
+                        </w:rPr>
+                      </w:pPr>
+                      <w:r>
+                        <w:rPr>
+                          <w:b/>
+                          <w:color w:val="FF0000"/>
+                          <w:sz w:val="52"/>
+                          <w:szCs w:val="52"/>
+                          <w14:textOutline w14:w="11112" w14:cap="flat" w14:cmpd="sng" w14:algn="ctr">
+                            <w14:solidFill>
+                              <w14:schemeClr w14:val="accent2"/>
+                            </w14:solidFill>
+                            <w14:prstDash w14:val="solid"/>
+                            <w14:round/>
+                          </w14:textOutline>
+                        </w:rPr>
+                        <w:t>08/04/2022</w:t>
+                      </w:r>
+                      <w:r>
+                        <w:rPr>
+                          <w:b/>
+                          <w:color w:val="FF0000"/>
+                          <w:sz w:val="52"/>
+                          <w:szCs w:val="52"/>
+                          <w14:textOutline w14:w="11112" w14:cap="flat" w14:cmpd="sng" w14:algn="ctr">
+                            <w14:solidFill>
+                              <w14:schemeClr w14:val="accent2"/>
+                            </w14:solidFill>
+                            <w14:prstDash w14:val="solid"/>
+                            <w14:round/>
+                          </w14:textOutline>
+                        </w:rPr>
+                        <w:t>,</w:t>
+                      </w:r>
+                      <w:r>
+                        <w:rPr>
+                          <w:b/>
+                          <w:color w:val="FF0000"/>
+                          <w:sz w:val="52"/>
+                          <w:szCs w:val="52"/>
+                          <w14:textOutline w14:w="11112" w14:cap="flat" w14:cmpd="sng" w14:algn="ctr">
+                            <w14:solidFill>
+                              <w14:schemeClr w14:val="accent2"/>
+                            </w14:solidFill>
+                            <w14:prstDash w14:val="solid"/>
+                            <w14:round/>
+                          </w14:textOutline>
+                        </w:rPr>
+                        <w:t xml:space="preserve"> 2 pm: </w:t>
+                      </w:r>
+                      <w:r>
+                        <w:rPr>
+                          <w:b/>
+                          <w:color w:val="FF0000"/>
+                          <w:sz w:val="52"/>
+                          <w:szCs w:val="52"/>
+                          <w14:textOutline w14:w="11112" w14:cap="flat" w14:cmpd="sng" w14:algn="ctr">
+                            <w14:solidFill>
+                              <w14:schemeClr w14:val="accent2"/>
+                            </w14:solidFill>
+                            <w14:prstDash w14:val="solid"/>
+                            <w14:round/>
+                          </w14:textOutline>
+                        </w:rPr>
+                        <w:t>found out I missed like Status column after two hours debugging!</w:t>
+                      </w:r>
+                    </w:p>
+                  </w:txbxContent>
+                </v:textbox>
+              </v:shape>
+            </w:pict>
+          </mc:Fallback>
+        </mc:AlternateContent>
+      </w:r>
+      <w:r>
+        <w:drawing>
+          <wp:inline distT="0" distB="0" distL="0" distR="0" wp14:anchorId="789B059E" wp14:editId="3010CC0A">
+            <wp:extent cx="8629650" cy="2370455"/>
+            <wp:effectExtent l="0" t="0" r="0" b="0"/>
+            <wp:docPr id="9" name="Picture 9"/>
+            <wp:cNvGraphicFramePr>
+              <a:graphicFrameLocks xmlns:a="http://schemas.openxmlformats.org/drawingml/2006/main" noChangeAspect="1"/>
+            </wp:cNvGraphicFramePr>
+            <a:graphic xmlns:a="http://schemas.openxmlformats.org/drawingml/2006/main">
+              <a:graphicData uri="http://schemas.openxmlformats.org/drawingml/2006/picture">
+                <pic:pic xmlns:pic="http://schemas.openxmlformats.org/drawingml/2006/picture">
+                  <pic:nvPicPr>
+                    <pic:cNvPr id="1" name=""/>
+                    <pic:cNvPicPr/>
+                  </pic:nvPicPr>
+                  <pic:blipFill>
+                    <a:blip r:embed="rId12"/>
+                    <a:stretch>
+                      <a:fillRect/>
+                    </a:stretch>
+                  </pic:blipFill>
+                  <pic:spPr>
+                    <a:xfrm>
+                      <a:off x="0" y="0"/>
+                      <a:ext cx="8629650" cy="2370455"/>
                     </a:xfrm>
                     <a:prstGeom prst="rect">
                       <a:avLst/>

</xml_diff>

<commit_message>
ADD song works finally
</commit_message>
<xml_diff>
--- a/documentations/frontend/Semi_screenshots.docx
+++ b/documentations/frontend/Semi_screenshots.docx
@@ -242,21 +242,7 @@
           <w:highlight w:val="yellow"/>
         </w:rPr>
         <w:lastRenderedPageBreak/>
-        <w:t xml:space="preserve">After </w:t>
-      </w:r>
-      <w:proofErr w:type="spellStart"/>
-      <w:r>
-        <w:rPr>
-          <w:highlight w:val="yellow"/>
-        </w:rPr>
-        <w:t>axios</w:t>
-      </w:r>
-      <w:proofErr w:type="spellEnd"/>
-      <w:r>
-        <w:rPr>
-          <w:highlight w:val="yellow"/>
-        </w:rPr>
-        <w:t xml:space="preserve"> installation:</w:t>
+        <w:t>After axios installation:</w:t>
       </w:r>
     </w:p>
     <w:p>
@@ -597,7 +583,7 @@
         <mc:AlternateContent>
           <mc:Choice Requires="wps">
             <w:drawing>
-              <wp:anchor distT="0" distB="0" distL="114300" distR="114300" simplePos="0" relativeHeight="251661312" behindDoc="0" locked="0" layoutInCell="1" allowOverlap="1" wp14:anchorId="2001574C" wp14:editId="7C88371B">
+              <wp:anchor distT="0" distB="0" distL="114300" distR="114300" simplePos="0" relativeHeight="251661312" behindDoc="0" locked="0" layoutInCell="1" allowOverlap="1" wp14:anchorId="2001574C" wp14:editId="0DD835A3">
                 <wp:simplePos x="0" y="0"/>
                 <wp:positionH relativeFrom="column">
                   <wp:posOffset>-110490</wp:posOffset>
@@ -849,6 +835,986 @@
                     <a:xfrm>
                       <a:off x="0" y="0"/>
                       <a:ext cx="8629650" cy="2370455"/>
+                    </a:xfrm>
+                    <a:prstGeom prst="rect">
+                      <a:avLst/>
+                    </a:prstGeom>
+                  </pic:spPr>
+                </pic:pic>
+              </a:graphicData>
+            </a:graphic>
+          </wp:inline>
+        </w:drawing>
+      </w:r>
+    </w:p>
+    <w:p>
+      <w:r>
+        <w:rPr>
+          <w:noProof/>
+        </w:rPr>
+        <w:lastRenderedPageBreak/>
+        <mc:AlternateContent>
+          <mc:Choice Requires="wps">
+            <w:drawing>
+              <wp:anchor distT="0" distB="0" distL="114300" distR="114300" simplePos="0" relativeHeight="251665408" behindDoc="0" locked="0" layoutInCell="1" allowOverlap="1" wp14:anchorId="1E08D2F0" wp14:editId="5C1A7586">
+                <wp:simplePos x="0" y="0"/>
+                <wp:positionH relativeFrom="column">
+                  <wp:posOffset>2335530</wp:posOffset>
+                </wp:positionH>
+                <wp:positionV relativeFrom="paragraph">
+                  <wp:posOffset>3970020</wp:posOffset>
+                </wp:positionV>
+                <wp:extent cx="5676900" cy="548640"/>
+                <wp:effectExtent l="0" t="0" r="0" b="3810"/>
+                <wp:wrapNone/>
+                <wp:docPr id="14" name="Text Box 14"/>
+                <wp:cNvGraphicFramePr/>
+                <a:graphic xmlns:a="http://schemas.openxmlformats.org/drawingml/2006/main">
+                  <a:graphicData uri="http://schemas.microsoft.com/office/word/2010/wordprocessingShape">
+                    <wps:wsp>
+                      <wps:cNvSpPr txBox="1"/>
+                      <wps:spPr>
+                        <a:xfrm>
+                          <a:off x="0" y="0"/>
+                          <a:ext cx="5676900" cy="548640"/>
+                        </a:xfrm>
+                        <a:prstGeom prst="rect">
+                          <a:avLst/>
+                        </a:prstGeom>
+                        <a:noFill/>
+                        <a:ln>
+                          <a:noFill/>
+                        </a:ln>
+                      </wps:spPr>
+                      <wps:txbx>
+                        <w:txbxContent>
+                          <w:p>
+                            <w:pPr>
+                              <w:jc w:val="center"/>
+                              <w:rPr>
+                                <w:b/>
+                                <w:color w:val="FF0000"/>
+                                <w:sz w:val="52"/>
+                                <w:szCs w:val="52"/>
+                                <w14:textOutline w14:w="11112" w14:cap="flat" w14:cmpd="sng" w14:algn="ctr">
+                                  <w14:solidFill>
+                                    <w14:schemeClr w14:val="accent2"/>
+                                  </w14:solidFill>
+                                  <w14:prstDash w14:val="solid"/>
+                                  <w14:round/>
+                                </w14:textOutline>
+                              </w:rPr>
+                            </w:pPr>
+                            <w:r>
+                              <w:rPr>
+                                <w:b/>
+                                <w:color w:val="FF0000"/>
+                                <w:sz w:val="52"/>
+                                <w:szCs w:val="52"/>
+                                <w14:textOutline w14:w="11112" w14:cap="flat" w14:cmpd="sng" w14:algn="ctr">
+                                  <w14:solidFill>
+                                    <w14:schemeClr w14:val="accent2"/>
+                                  </w14:solidFill>
+                                  <w14:prstDash w14:val="solid"/>
+                                  <w14:round/>
+                                </w14:textOutline>
+                              </w:rPr>
+                              <w:t>08/04/2022</w:t>
+                            </w:r>
+                            <w:r>
+                              <w:rPr>
+                                <w:b/>
+                                <w:color w:val="FF0000"/>
+                                <w:sz w:val="52"/>
+                                <w:szCs w:val="52"/>
+                                <w14:textOutline w14:w="11112" w14:cap="flat" w14:cmpd="sng" w14:algn="ctr">
+                                  <w14:solidFill>
+                                    <w14:schemeClr w14:val="accent2"/>
+                                  </w14:solidFill>
+                                  <w14:prstDash w14:val="solid"/>
+                                  <w14:round/>
+                                </w14:textOutline>
+                              </w:rPr>
+                              <w:t>,</w:t>
+                            </w:r>
+                            <w:r>
+                              <w:rPr>
+                                <w:b/>
+                                <w:color w:val="FF0000"/>
+                                <w:sz w:val="52"/>
+                                <w:szCs w:val="52"/>
+                                <w14:textOutline w14:w="11112" w14:cap="flat" w14:cmpd="sng" w14:algn="ctr">
+                                  <w14:solidFill>
+                                    <w14:schemeClr w14:val="accent2"/>
+                                  </w14:solidFill>
+                                  <w14:prstDash w14:val="solid"/>
+                                  <w14:round/>
+                                </w14:textOutline>
+                              </w:rPr>
+                              <w:t xml:space="preserve"> </w:t>
+                            </w:r>
+                            <w:r>
+                              <w:rPr>
+                                <w:b/>
+                                <w:color w:val="FF0000"/>
+                                <w:sz w:val="52"/>
+                                <w:szCs w:val="52"/>
+                                <w14:textOutline w14:w="11112" w14:cap="flat" w14:cmpd="sng" w14:algn="ctr">
+                                  <w14:solidFill>
+                                    <w14:schemeClr w14:val="accent2"/>
+                                  </w14:solidFill>
+                                  <w14:prstDash w14:val="solid"/>
+                                  <w14:round/>
+                                </w14:textOutline>
+                              </w:rPr>
+                              <w:t>3</w:t>
+                            </w:r>
+                            <w:r>
+                              <w:rPr>
+                                <w:b/>
+                                <w:color w:val="FF0000"/>
+                                <w:sz w:val="52"/>
+                                <w:szCs w:val="52"/>
+                                <w14:textOutline w14:w="11112" w14:cap="flat" w14:cmpd="sng" w14:algn="ctr">
+                                  <w14:solidFill>
+                                    <w14:schemeClr w14:val="accent2"/>
+                                  </w14:solidFill>
+                                  <w14:prstDash w14:val="solid"/>
+                                  <w14:round/>
+                                </w14:textOutline>
+                              </w:rPr>
+                              <w:t xml:space="preserve"> pm: </w:t>
+                            </w:r>
+                            <w:r>
+                              <w:rPr>
+                                <w:b/>
+                                <w:color w:val="FF0000"/>
+                                <w:sz w:val="52"/>
+                                <w:szCs w:val="52"/>
+                                <w14:textOutline w14:w="11112" w14:cap="flat" w14:cmpd="sng" w14:algn="ctr">
+                                  <w14:solidFill>
+                                    <w14:schemeClr w14:val="accent2"/>
+                                  </w14:solidFill>
+                                  <w14:prstDash w14:val="solid"/>
+                                  <w14:round/>
+                                </w14:textOutline>
+                              </w:rPr>
+                              <w:t>Add is working now</w:t>
+                            </w:r>
+                          </w:p>
+                        </w:txbxContent>
+                      </wps:txbx>
+                      <wps:bodyPr rot="0" spcFirstLastPara="0" vertOverflow="overflow" horzOverflow="overflow" vert="horz" wrap="square" lIns="91440" tIns="45720" rIns="91440" bIns="45720" numCol="1" spcCol="0" rtlCol="0" fromWordArt="0" anchor="t" anchorCtr="0" forceAA="0" compatLnSpc="1">
+                        <a:prstTxWarp prst="textNoShape">
+                          <a:avLst/>
+                        </a:prstTxWarp>
+                        <a:noAutofit/>
+                      </wps:bodyPr>
+                    </wps:wsp>
+                  </a:graphicData>
+                </a:graphic>
+                <wp14:sizeRelH relativeFrom="margin">
+                  <wp14:pctWidth>0</wp14:pctWidth>
+                </wp14:sizeRelH>
+                <wp14:sizeRelV relativeFrom="margin">
+                  <wp14:pctHeight>0</wp14:pctHeight>
+                </wp14:sizeRelV>
+              </wp:anchor>
+            </w:drawing>
+          </mc:Choice>
+          <mc:Fallback>
+            <w:pict>
+              <v:shape w14:anchorId="1E08D2F0" id="Text Box 14" o:spid="_x0000_s1028" type="#_x0000_t202" style="position:absolute;margin-left:183.9pt;margin-top:312.6pt;width:447pt;height:43.2pt;z-index:251665408;visibility:visible;mso-wrap-style:square;mso-width-percent:0;mso-height-percent:0;mso-wrap-distance-left:9pt;mso-wrap-distance-top:0;mso-wrap-distance-right:9pt;mso-wrap-distance-bottom:0;mso-position-horizontal:absolute;mso-position-horizontal-relative:text;mso-position-vertical:absolute;mso-position-vertical-relative:text;mso-width-percent:0;mso-height-percent:0;mso-width-relative:margin;mso-height-relative:margin;v-text-anchor:top" o:gfxdata="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" filled="f" stroked="f">
+                <v:fill o:detectmouseclick="t"/>
+                <v:textbox>
+                  <w:txbxContent>
+                    <w:p>
+                      <w:pPr>
+                        <w:jc w:val="center"/>
+                        <w:rPr>
+                          <w:b/>
+                          <w:color w:val="FF0000"/>
+                          <w:sz w:val="52"/>
+                          <w:szCs w:val="52"/>
+                          <w14:textOutline w14:w="11112" w14:cap="flat" w14:cmpd="sng" w14:algn="ctr">
+                            <w14:solidFill>
+                              <w14:schemeClr w14:val="accent2"/>
+                            </w14:solidFill>
+                            <w14:prstDash w14:val="solid"/>
+                            <w14:round/>
+                          </w14:textOutline>
+                        </w:rPr>
+                      </w:pPr>
+                      <w:r>
+                        <w:rPr>
+                          <w:b/>
+                          <w:color w:val="FF0000"/>
+                          <w:sz w:val="52"/>
+                          <w:szCs w:val="52"/>
+                          <w14:textOutline w14:w="11112" w14:cap="flat" w14:cmpd="sng" w14:algn="ctr">
+                            <w14:solidFill>
+                              <w14:schemeClr w14:val="accent2"/>
+                            </w14:solidFill>
+                            <w14:prstDash w14:val="solid"/>
+                            <w14:round/>
+                          </w14:textOutline>
+                        </w:rPr>
+                        <w:t>08/04/2022</w:t>
+                      </w:r>
+                      <w:r>
+                        <w:rPr>
+                          <w:b/>
+                          <w:color w:val="FF0000"/>
+                          <w:sz w:val="52"/>
+                          <w:szCs w:val="52"/>
+                          <w14:textOutline w14:w="11112" w14:cap="flat" w14:cmpd="sng" w14:algn="ctr">
+                            <w14:solidFill>
+                              <w14:schemeClr w14:val="accent2"/>
+                            </w14:solidFill>
+                            <w14:prstDash w14:val="solid"/>
+                            <w14:round/>
+                          </w14:textOutline>
+                        </w:rPr>
+                        <w:t>,</w:t>
+                      </w:r>
+                      <w:r>
+                        <w:rPr>
+                          <w:b/>
+                          <w:color w:val="FF0000"/>
+                          <w:sz w:val="52"/>
+                          <w:szCs w:val="52"/>
+                          <w14:textOutline w14:w="11112" w14:cap="flat" w14:cmpd="sng" w14:algn="ctr">
+                            <w14:solidFill>
+                              <w14:schemeClr w14:val="accent2"/>
+                            </w14:solidFill>
+                            <w14:prstDash w14:val="solid"/>
+                            <w14:round/>
+                          </w14:textOutline>
+                        </w:rPr>
+                        <w:t xml:space="preserve"> </w:t>
+                      </w:r>
+                      <w:r>
+                        <w:rPr>
+                          <w:b/>
+                          <w:color w:val="FF0000"/>
+                          <w:sz w:val="52"/>
+                          <w:szCs w:val="52"/>
+                          <w14:textOutline w14:w="11112" w14:cap="flat" w14:cmpd="sng" w14:algn="ctr">
+                            <w14:solidFill>
+                              <w14:schemeClr w14:val="accent2"/>
+                            </w14:solidFill>
+                            <w14:prstDash w14:val="solid"/>
+                            <w14:round/>
+                          </w14:textOutline>
+                        </w:rPr>
+                        <w:t>3</w:t>
+                      </w:r>
+                      <w:r>
+                        <w:rPr>
+                          <w:b/>
+                          <w:color w:val="FF0000"/>
+                          <w:sz w:val="52"/>
+                          <w:szCs w:val="52"/>
+                          <w14:textOutline w14:w="11112" w14:cap="flat" w14:cmpd="sng" w14:algn="ctr">
+                            <w14:solidFill>
+                              <w14:schemeClr w14:val="accent2"/>
+                            </w14:solidFill>
+                            <w14:prstDash w14:val="solid"/>
+                            <w14:round/>
+                          </w14:textOutline>
+                        </w:rPr>
+                        <w:t xml:space="preserve"> pm: </w:t>
+                      </w:r>
+                      <w:r>
+                        <w:rPr>
+                          <w:b/>
+                          <w:color w:val="FF0000"/>
+                          <w:sz w:val="52"/>
+                          <w:szCs w:val="52"/>
+                          <w14:textOutline w14:w="11112" w14:cap="flat" w14:cmpd="sng" w14:algn="ctr">
+                            <w14:solidFill>
+                              <w14:schemeClr w14:val="accent2"/>
+                            </w14:solidFill>
+                            <w14:prstDash w14:val="solid"/>
+                            <w14:round/>
+                          </w14:textOutline>
+                        </w:rPr>
+                        <w:t>Add is working now</w:t>
+                      </w:r>
+                    </w:p>
+                  </w:txbxContent>
+                </v:textbox>
+              </v:shape>
+            </w:pict>
+          </mc:Fallback>
+        </mc:AlternateContent>
+      </w:r>
+      <w:r>
+        <w:rPr>
+          <w:noProof/>
+        </w:rPr>
+        <mc:AlternateContent>
+          <mc:Choice Requires="wps">
+            <w:drawing>
+              <wp:anchor distT="0" distB="0" distL="114300" distR="114300" simplePos="0" relativeHeight="251663360" behindDoc="0" locked="0" layoutInCell="1" allowOverlap="1" wp14:anchorId="317D2F4F" wp14:editId="142C2F70">
+                <wp:simplePos x="0" y="0"/>
+                <wp:positionH relativeFrom="column">
+                  <wp:posOffset>2830830</wp:posOffset>
+                </wp:positionH>
+                <wp:positionV relativeFrom="paragraph">
+                  <wp:posOffset>-365760</wp:posOffset>
+                </wp:positionV>
+                <wp:extent cx="5676900" cy="548640"/>
+                <wp:effectExtent l="0" t="0" r="0" b="3810"/>
+                <wp:wrapNone/>
+                <wp:docPr id="12" name="Text Box 12"/>
+                <wp:cNvGraphicFramePr/>
+                <a:graphic xmlns:a="http://schemas.openxmlformats.org/drawingml/2006/main">
+                  <a:graphicData uri="http://schemas.microsoft.com/office/word/2010/wordprocessingShape">
+                    <wps:wsp>
+                      <wps:cNvSpPr txBox="1"/>
+                      <wps:spPr>
+                        <a:xfrm>
+                          <a:off x="0" y="0"/>
+                          <a:ext cx="5676900" cy="548640"/>
+                        </a:xfrm>
+                        <a:prstGeom prst="rect">
+                          <a:avLst/>
+                        </a:prstGeom>
+                        <a:noFill/>
+                        <a:ln>
+                          <a:noFill/>
+                        </a:ln>
+                      </wps:spPr>
+                      <wps:txbx>
+                        <w:txbxContent>
+                          <w:p>
+                            <w:pPr>
+                              <w:jc w:val="center"/>
+                              <w:rPr>
+                                <w:b/>
+                                <w:color w:val="FF0000"/>
+                                <w:sz w:val="52"/>
+                                <w:szCs w:val="52"/>
+                                <w14:textOutline w14:w="11112" w14:cap="flat" w14:cmpd="sng" w14:algn="ctr">
+                                  <w14:solidFill>
+                                    <w14:schemeClr w14:val="accent2"/>
+                                  </w14:solidFill>
+                                  <w14:prstDash w14:val="solid"/>
+                                  <w14:round/>
+                                </w14:textOutline>
+                              </w:rPr>
+                            </w:pPr>
+                            <w:r>
+                              <w:rPr>
+                                <w:b/>
+                                <w:color w:val="FF0000"/>
+                                <w:sz w:val="52"/>
+                                <w:szCs w:val="52"/>
+                                <w14:textOutline w14:w="11112" w14:cap="flat" w14:cmpd="sng" w14:algn="ctr">
+                                  <w14:solidFill>
+                                    <w14:schemeClr w14:val="accent2"/>
+                                  </w14:solidFill>
+                                  <w14:prstDash w14:val="solid"/>
+                                  <w14:round/>
+                                </w14:textOutline>
+                              </w:rPr>
+                              <w:t>08/04/2022</w:t>
+                            </w:r>
+                            <w:r>
+                              <w:rPr>
+                                <w:b/>
+                                <w:color w:val="FF0000"/>
+                                <w:sz w:val="52"/>
+                                <w:szCs w:val="52"/>
+                                <w14:textOutline w14:w="11112" w14:cap="flat" w14:cmpd="sng" w14:algn="ctr">
+                                  <w14:solidFill>
+                                    <w14:schemeClr w14:val="accent2"/>
+                                  </w14:solidFill>
+                                  <w14:prstDash w14:val="solid"/>
+                                  <w14:round/>
+                                </w14:textOutline>
+                              </w:rPr>
+                              <w:t>,</w:t>
+                            </w:r>
+                            <w:r>
+                              <w:rPr>
+                                <w:b/>
+                                <w:color w:val="FF0000"/>
+                                <w:sz w:val="52"/>
+                                <w:szCs w:val="52"/>
+                                <w14:textOutline w14:w="11112" w14:cap="flat" w14:cmpd="sng" w14:algn="ctr">
+                                  <w14:solidFill>
+                                    <w14:schemeClr w14:val="accent2"/>
+                                  </w14:solidFill>
+                                  <w14:prstDash w14:val="solid"/>
+                                  <w14:round/>
+                                </w14:textOutline>
+                              </w:rPr>
+                              <w:t xml:space="preserve"> </w:t>
+                            </w:r>
+                            <w:r>
+                              <w:rPr>
+                                <w:b/>
+                                <w:color w:val="FF0000"/>
+                                <w:sz w:val="52"/>
+                                <w:szCs w:val="52"/>
+                                <w14:textOutline w14:w="11112" w14:cap="flat" w14:cmpd="sng" w14:algn="ctr">
+                                  <w14:solidFill>
+                                    <w14:schemeClr w14:val="accent2"/>
+                                  </w14:solidFill>
+                                  <w14:prstDash w14:val="solid"/>
+                                  <w14:round/>
+                                </w14:textOutline>
+                              </w:rPr>
+                              <w:t>3</w:t>
+                            </w:r>
+                            <w:r>
+                              <w:rPr>
+                                <w:b/>
+                                <w:color w:val="FF0000"/>
+                                <w:sz w:val="52"/>
+                                <w:szCs w:val="52"/>
+                                <w14:textOutline w14:w="11112" w14:cap="flat" w14:cmpd="sng" w14:algn="ctr">
+                                  <w14:solidFill>
+                                    <w14:schemeClr w14:val="accent2"/>
+                                  </w14:solidFill>
+                                  <w14:prstDash w14:val="solid"/>
+                                  <w14:round/>
+                                </w14:textOutline>
+                              </w:rPr>
+                              <w:t xml:space="preserve"> pm: </w:t>
+                            </w:r>
+                            <w:r>
+                              <w:rPr>
+                                <w:b/>
+                                <w:color w:val="FF0000"/>
+                                <w:sz w:val="52"/>
+                                <w:szCs w:val="52"/>
+                                <w14:textOutline w14:w="11112" w14:cap="flat" w14:cmpd="sng" w14:algn="ctr">
+                                  <w14:solidFill>
+                                    <w14:schemeClr w14:val="accent2"/>
+                                  </w14:solidFill>
+                                  <w14:prstDash w14:val="solid"/>
+                                  <w14:round/>
+                                </w14:textOutline>
+                              </w:rPr>
+                              <w:t>Add is working now</w:t>
+                            </w:r>
+                          </w:p>
+                        </w:txbxContent>
+                      </wps:txbx>
+                      <wps:bodyPr rot="0" spcFirstLastPara="0" vertOverflow="overflow" horzOverflow="overflow" vert="horz" wrap="square" lIns="91440" tIns="45720" rIns="91440" bIns="45720" numCol="1" spcCol="0" rtlCol="0" fromWordArt="0" anchor="t" anchorCtr="0" forceAA="0" compatLnSpc="1">
+                        <a:prstTxWarp prst="textNoShape">
+                          <a:avLst/>
+                        </a:prstTxWarp>
+                        <a:noAutofit/>
+                      </wps:bodyPr>
+                    </wps:wsp>
+                  </a:graphicData>
+                </a:graphic>
+                <wp14:sizeRelH relativeFrom="margin">
+                  <wp14:pctWidth>0</wp14:pctWidth>
+                </wp14:sizeRelH>
+                <wp14:sizeRelV relativeFrom="margin">
+                  <wp14:pctHeight>0</wp14:pctHeight>
+                </wp14:sizeRelV>
+              </wp:anchor>
+            </w:drawing>
+          </mc:Choice>
+          <mc:Fallback>
+            <w:pict>
+              <v:shape w14:anchorId="317D2F4F" id="Text Box 12" o:spid="_x0000_s1029" type="#_x0000_t202" style="position:absolute;margin-left:222.9pt;margin-top:-28.8pt;width:447pt;height:43.2pt;z-index:251663360;visibility:visible;mso-wrap-style:square;mso-width-percent:0;mso-height-percent:0;mso-wrap-distance-left:9pt;mso-wrap-distance-top:0;mso-wrap-distance-right:9pt;mso-wrap-distance-bottom:0;mso-position-horizontal:absolute;mso-position-horizontal-relative:text;mso-position-vertical:absolute;mso-position-vertical-relative:text;mso-width-percent:0;mso-height-percent:0;mso-width-relative:margin;mso-height-relative:margin;v-text-anchor:top" o:gfxdata="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" filled="f" stroked="f">
+                <v:fill o:detectmouseclick="t"/>
+                <v:textbox>
+                  <w:txbxContent>
+                    <w:p>
+                      <w:pPr>
+                        <w:jc w:val="center"/>
+                        <w:rPr>
+                          <w:b/>
+                          <w:color w:val="FF0000"/>
+                          <w:sz w:val="52"/>
+                          <w:szCs w:val="52"/>
+                          <w14:textOutline w14:w="11112" w14:cap="flat" w14:cmpd="sng" w14:algn="ctr">
+                            <w14:solidFill>
+                              <w14:schemeClr w14:val="accent2"/>
+                            </w14:solidFill>
+                            <w14:prstDash w14:val="solid"/>
+                            <w14:round/>
+                          </w14:textOutline>
+                        </w:rPr>
+                      </w:pPr>
+                      <w:r>
+                        <w:rPr>
+                          <w:b/>
+                          <w:color w:val="FF0000"/>
+                          <w:sz w:val="52"/>
+                          <w:szCs w:val="52"/>
+                          <w14:textOutline w14:w="11112" w14:cap="flat" w14:cmpd="sng" w14:algn="ctr">
+                            <w14:solidFill>
+                              <w14:schemeClr w14:val="accent2"/>
+                            </w14:solidFill>
+                            <w14:prstDash w14:val="solid"/>
+                            <w14:round/>
+                          </w14:textOutline>
+                        </w:rPr>
+                        <w:t>08/04/2022</w:t>
+                      </w:r>
+                      <w:r>
+                        <w:rPr>
+                          <w:b/>
+                          <w:color w:val="FF0000"/>
+                          <w:sz w:val="52"/>
+                          <w:szCs w:val="52"/>
+                          <w14:textOutline w14:w="11112" w14:cap="flat" w14:cmpd="sng" w14:algn="ctr">
+                            <w14:solidFill>
+                              <w14:schemeClr w14:val="accent2"/>
+                            </w14:solidFill>
+                            <w14:prstDash w14:val="solid"/>
+                            <w14:round/>
+                          </w14:textOutline>
+                        </w:rPr>
+                        <w:t>,</w:t>
+                      </w:r>
+                      <w:r>
+                        <w:rPr>
+                          <w:b/>
+                          <w:color w:val="FF0000"/>
+                          <w:sz w:val="52"/>
+                          <w:szCs w:val="52"/>
+                          <w14:textOutline w14:w="11112" w14:cap="flat" w14:cmpd="sng" w14:algn="ctr">
+                            <w14:solidFill>
+                              <w14:schemeClr w14:val="accent2"/>
+                            </w14:solidFill>
+                            <w14:prstDash w14:val="solid"/>
+                            <w14:round/>
+                          </w14:textOutline>
+                        </w:rPr>
+                        <w:t xml:space="preserve"> </w:t>
+                      </w:r>
+                      <w:r>
+                        <w:rPr>
+                          <w:b/>
+                          <w:color w:val="FF0000"/>
+                          <w:sz w:val="52"/>
+                          <w:szCs w:val="52"/>
+                          <w14:textOutline w14:w="11112" w14:cap="flat" w14:cmpd="sng" w14:algn="ctr">
+                            <w14:solidFill>
+                              <w14:schemeClr w14:val="accent2"/>
+                            </w14:solidFill>
+                            <w14:prstDash w14:val="solid"/>
+                            <w14:round/>
+                          </w14:textOutline>
+                        </w:rPr>
+                        <w:t>3</w:t>
+                      </w:r>
+                      <w:r>
+                        <w:rPr>
+                          <w:b/>
+                          <w:color w:val="FF0000"/>
+                          <w:sz w:val="52"/>
+                          <w:szCs w:val="52"/>
+                          <w14:textOutline w14:w="11112" w14:cap="flat" w14:cmpd="sng" w14:algn="ctr">
+                            <w14:solidFill>
+                              <w14:schemeClr w14:val="accent2"/>
+                            </w14:solidFill>
+                            <w14:prstDash w14:val="solid"/>
+                            <w14:round/>
+                          </w14:textOutline>
+                        </w:rPr>
+                        <w:t xml:space="preserve"> pm: </w:t>
+                      </w:r>
+                      <w:r>
+                        <w:rPr>
+                          <w:b/>
+                          <w:color w:val="FF0000"/>
+                          <w:sz w:val="52"/>
+                          <w:szCs w:val="52"/>
+                          <w14:textOutline w14:w="11112" w14:cap="flat" w14:cmpd="sng" w14:algn="ctr">
+                            <w14:solidFill>
+                              <w14:schemeClr w14:val="accent2"/>
+                            </w14:solidFill>
+                            <w14:prstDash w14:val="solid"/>
+                            <w14:round/>
+                          </w14:textOutline>
+                        </w:rPr>
+                        <w:t>Add is working now</w:t>
+                      </w:r>
+                    </w:p>
+                  </w:txbxContent>
+                </v:textbox>
+              </v:shape>
+            </w:pict>
+          </mc:Fallback>
+        </mc:AlternateContent>
+      </w:r>
+      <w:r>
+        <w:drawing>
+          <wp:inline distT="0" distB="0" distL="0" distR="0" wp14:anchorId="1C8753BC" wp14:editId="7D969B3C">
+            <wp:extent cx="8629650" cy="4291330"/>
+            <wp:effectExtent l="0" t="0" r="0" b="0"/>
+            <wp:docPr id="11" name="Picture 11"/>
+            <wp:cNvGraphicFramePr>
+              <a:graphicFrameLocks xmlns:a="http://schemas.openxmlformats.org/drawingml/2006/main" noChangeAspect="1"/>
+            </wp:cNvGraphicFramePr>
+            <a:graphic xmlns:a="http://schemas.openxmlformats.org/drawingml/2006/main">
+              <a:graphicData uri="http://schemas.openxmlformats.org/drawingml/2006/picture">
+                <pic:pic xmlns:pic="http://schemas.openxmlformats.org/drawingml/2006/picture">
+                  <pic:nvPicPr>
+                    <pic:cNvPr id="1" name=""/>
+                    <pic:cNvPicPr/>
+                  </pic:nvPicPr>
+                  <pic:blipFill>
+                    <a:blip r:embed="rId13"/>
+                    <a:stretch>
+                      <a:fillRect/>
+                    </a:stretch>
+                  </pic:blipFill>
+                  <pic:spPr>
+                    <a:xfrm>
+                      <a:off x="0" y="0"/>
+                      <a:ext cx="8629650" cy="4291330"/>
+                    </a:xfrm>
+                    <a:prstGeom prst="rect">
+                      <a:avLst/>
+                    </a:prstGeom>
+                  </pic:spPr>
+                </pic:pic>
+              </a:graphicData>
+            </a:graphic>
+          </wp:inline>
+        </w:drawing>
+      </w:r>
+    </w:p>
+    <w:p>
+      <w:r>
+        <w:rPr>
+          <w:noProof/>
+        </w:rPr>
+        <w:lastRenderedPageBreak/>
+        <mc:AlternateContent>
+          <mc:Choice Requires="wps">
+            <w:drawing>
+              <wp:anchor distT="0" distB="0" distL="114300" distR="114300" simplePos="0" relativeHeight="251667456" behindDoc="0" locked="0" layoutInCell="1" allowOverlap="1" wp14:anchorId="0F3059F2" wp14:editId="698CCB6B">
+                <wp:simplePos x="0" y="0"/>
+                <wp:positionH relativeFrom="column">
+                  <wp:posOffset>3249930</wp:posOffset>
+                </wp:positionH>
+                <wp:positionV relativeFrom="paragraph">
+                  <wp:posOffset>-15240</wp:posOffset>
+                </wp:positionV>
+                <wp:extent cx="5676900" cy="982980"/>
+                <wp:effectExtent l="0" t="0" r="0" b="7620"/>
+                <wp:wrapNone/>
+                <wp:docPr id="15" name="Text Box 15"/>
+                <wp:cNvGraphicFramePr/>
+                <a:graphic xmlns:a="http://schemas.openxmlformats.org/drawingml/2006/main">
+                  <a:graphicData uri="http://schemas.microsoft.com/office/word/2010/wordprocessingShape">
+                    <wps:wsp>
+                      <wps:cNvSpPr txBox="1"/>
+                      <wps:spPr>
+                        <a:xfrm>
+                          <a:off x="0" y="0"/>
+                          <a:ext cx="5676900" cy="982980"/>
+                        </a:xfrm>
+                        <a:prstGeom prst="rect">
+                          <a:avLst/>
+                        </a:prstGeom>
+                        <a:noFill/>
+                        <a:ln>
+                          <a:noFill/>
+                        </a:ln>
+                      </wps:spPr>
+                      <wps:txbx>
+                        <w:txbxContent>
+                          <w:p>
+                            <w:pPr>
+                              <w:jc w:val="center"/>
+                              <w:rPr>
+                                <w:b/>
+                                <w:color w:val="FF0000"/>
+                                <w:sz w:val="52"/>
+                                <w:szCs w:val="52"/>
+                                <w14:textOutline w14:w="11112" w14:cap="flat" w14:cmpd="sng" w14:algn="ctr">
+                                  <w14:solidFill>
+                                    <w14:schemeClr w14:val="accent2"/>
+                                  </w14:solidFill>
+                                  <w14:prstDash w14:val="solid"/>
+                                  <w14:round/>
+                                </w14:textOutline>
+                              </w:rPr>
+                            </w:pPr>
+                            <w:r>
+                              <w:rPr>
+                                <w:b/>
+                                <w:color w:val="FF0000"/>
+                                <w:sz w:val="52"/>
+                                <w:szCs w:val="52"/>
+                                <w14:textOutline w14:w="11112" w14:cap="flat" w14:cmpd="sng" w14:algn="ctr">
+                                  <w14:solidFill>
+                                    <w14:schemeClr w14:val="accent2"/>
+                                  </w14:solidFill>
+                                  <w14:prstDash w14:val="solid"/>
+                                  <w14:round/>
+                                </w14:textOutline>
+                              </w:rPr>
+                              <w:t>08/04/2022</w:t>
+                            </w:r>
+                            <w:r>
+                              <w:rPr>
+                                <w:b/>
+                                <w:color w:val="FF0000"/>
+                                <w:sz w:val="52"/>
+                                <w:szCs w:val="52"/>
+                                <w14:textOutline w14:w="11112" w14:cap="flat" w14:cmpd="sng" w14:algn="ctr">
+                                  <w14:solidFill>
+                                    <w14:schemeClr w14:val="accent2"/>
+                                  </w14:solidFill>
+                                  <w14:prstDash w14:val="solid"/>
+                                  <w14:round/>
+                                </w14:textOutline>
+                              </w:rPr>
+                              <w:t>,</w:t>
+                            </w:r>
+                            <w:r>
+                              <w:rPr>
+                                <w:b/>
+                                <w:color w:val="FF0000"/>
+                                <w:sz w:val="52"/>
+                                <w:szCs w:val="52"/>
+                                <w14:textOutline w14:w="11112" w14:cap="flat" w14:cmpd="sng" w14:algn="ctr">
+                                  <w14:solidFill>
+                                    <w14:schemeClr w14:val="accent2"/>
+                                  </w14:solidFill>
+                                  <w14:prstDash w14:val="solid"/>
+                                  <w14:round/>
+                                </w14:textOutline>
+                              </w:rPr>
+                              <w:t xml:space="preserve"> </w:t>
+                            </w:r>
+                            <w:r>
+                              <w:rPr>
+                                <w:b/>
+                                <w:color w:val="FF0000"/>
+                                <w:sz w:val="52"/>
+                                <w:szCs w:val="52"/>
+                                <w14:textOutline w14:w="11112" w14:cap="flat" w14:cmpd="sng" w14:algn="ctr">
+                                  <w14:solidFill>
+                                    <w14:schemeClr w14:val="accent2"/>
+                                  </w14:solidFill>
+                                  <w14:prstDash w14:val="solid"/>
+                                  <w14:round/>
+                                </w14:textOutline>
+                              </w:rPr>
+                              <w:t>3</w:t>
+                            </w:r>
+                            <w:r>
+                              <w:rPr>
+                                <w:b/>
+                                <w:color w:val="FF0000"/>
+                                <w:sz w:val="52"/>
+                                <w:szCs w:val="52"/>
+                                <w14:textOutline w14:w="11112" w14:cap="flat" w14:cmpd="sng" w14:algn="ctr">
+                                  <w14:solidFill>
+                                    <w14:schemeClr w14:val="accent2"/>
+                                  </w14:solidFill>
+                                  <w14:prstDash w14:val="solid"/>
+                                  <w14:round/>
+                                </w14:textOutline>
+                              </w:rPr>
+                              <w:t xml:space="preserve"> pm: </w:t>
+                            </w:r>
+                            <w:r>
+                              <w:rPr>
+                                <w:b/>
+                                <w:color w:val="FF0000"/>
+                                <w:sz w:val="52"/>
+                                <w:szCs w:val="52"/>
+                                <w14:textOutline w14:w="11112" w14:cap="flat" w14:cmpd="sng" w14:algn="ctr">
+                                  <w14:solidFill>
+                                    <w14:schemeClr w14:val="accent2"/>
+                                  </w14:solidFill>
+                                  <w14:prstDash w14:val="solid"/>
+                                  <w14:round/>
+                                </w14:textOutline>
+                              </w:rPr>
+                              <w:t>Postman shows added song</w:t>
+                            </w:r>
+                          </w:p>
+                        </w:txbxContent>
+                      </wps:txbx>
+                      <wps:bodyPr rot="0" spcFirstLastPara="0" vertOverflow="overflow" horzOverflow="overflow" vert="horz" wrap="square" lIns="91440" tIns="45720" rIns="91440" bIns="45720" numCol="1" spcCol="0" rtlCol="0" fromWordArt="0" anchor="t" anchorCtr="0" forceAA="0" compatLnSpc="1">
+                        <a:prstTxWarp prst="textNoShape">
+                          <a:avLst/>
+                        </a:prstTxWarp>
+                        <a:noAutofit/>
+                      </wps:bodyPr>
+                    </wps:wsp>
+                  </a:graphicData>
+                </a:graphic>
+                <wp14:sizeRelH relativeFrom="margin">
+                  <wp14:pctWidth>0</wp14:pctWidth>
+                </wp14:sizeRelH>
+                <wp14:sizeRelV relativeFrom="margin">
+                  <wp14:pctHeight>0</wp14:pctHeight>
+                </wp14:sizeRelV>
+              </wp:anchor>
+            </w:drawing>
+          </mc:Choice>
+          <mc:Fallback>
+            <w:pict>
+              <v:shape w14:anchorId="0F3059F2" id="Text Box 15" o:spid="_x0000_s1030" type="#_x0000_t202" style="position:absolute;margin-left:255.9pt;margin-top:-1.2pt;width:447pt;height:77.4pt;z-index:251667456;visibility:visible;mso-wrap-style:square;mso-width-percent:0;mso-height-percent:0;mso-wrap-distance-left:9pt;mso-wrap-distance-top:0;mso-wrap-distance-right:9pt;mso-wrap-distance-bottom:0;mso-position-horizontal:absolute;mso-position-horizontal-relative:text;mso-position-vertical:absolute;mso-position-vertical-relative:text;mso-width-percent:0;mso-height-percent:0;mso-width-relative:margin;mso-height-relative:margin;v-text-anchor:top" o:gfxdata="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" filled="f" stroked="f">
+                <v:fill o:detectmouseclick="t"/>
+                <v:textbox>
+                  <w:txbxContent>
+                    <w:p>
+                      <w:pPr>
+                        <w:jc w:val="center"/>
+                        <w:rPr>
+                          <w:b/>
+                          <w:color w:val="FF0000"/>
+                          <w:sz w:val="52"/>
+                          <w:szCs w:val="52"/>
+                          <w14:textOutline w14:w="11112" w14:cap="flat" w14:cmpd="sng" w14:algn="ctr">
+                            <w14:solidFill>
+                              <w14:schemeClr w14:val="accent2"/>
+                            </w14:solidFill>
+                            <w14:prstDash w14:val="solid"/>
+                            <w14:round/>
+                          </w14:textOutline>
+                        </w:rPr>
+                      </w:pPr>
+                      <w:r>
+                        <w:rPr>
+                          <w:b/>
+                          <w:color w:val="FF0000"/>
+                          <w:sz w:val="52"/>
+                          <w:szCs w:val="52"/>
+                          <w14:textOutline w14:w="11112" w14:cap="flat" w14:cmpd="sng" w14:algn="ctr">
+                            <w14:solidFill>
+                              <w14:schemeClr w14:val="accent2"/>
+                            </w14:solidFill>
+                            <w14:prstDash w14:val="solid"/>
+                            <w14:round/>
+                          </w14:textOutline>
+                        </w:rPr>
+                        <w:t>08/04/2022</w:t>
+                      </w:r>
+                      <w:r>
+                        <w:rPr>
+                          <w:b/>
+                          <w:color w:val="FF0000"/>
+                          <w:sz w:val="52"/>
+                          <w:szCs w:val="52"/>
+                          <w14:textOutline w14:w="11112" w14:cap="flat" w14:cmpd="sng" w14:algn="ctr">
+                            <w14:solidFill>
+                              <w14:schemeClr w14:val="accent2"/>
+                            </w14:solidFill>
+                            <w14:prstDash w14:val="solid"/>
+                            <w14:round/>
+                          </w14:textOutline>
+                        </w:rPr>
+                        <w:t>,</w:t>
+                      </w:r>
+                      <w:r>
+                        <w:rPr>
+                          <w:b/>
+                          <w:color w:val="FF0000"/>
+                          <w:sz w:val="52"/>
+                          <w:szCs w:val="52"/>
+                          <w14:textOutline w14:w="11112" w14:cap="flat" w14:cmpd="sng" w14:algn="ctr">
+                            <w14:solidFill>
+                              <w14:schemeClr w14:val="accent2"/>
+                            </w14:solidFill>
+                            <w14:prstDash w14:val="solid"/>
+                            <w14:round/>
+                          </w14:textOutline>
+                        </w:rPr>
+                        <w:t xml:space="preserve"> </w:t>
+                      </w:r>
+                      <w:r>
+                        <w:rPr>
+                          <w:b/>
+                          <w:color w:val="FF0000"/>
+                          <w:sz w:val="52"/>
+                          <w:szCs w:val="52"/>
+                          <w14:textOutline w14:w="11112" w14:cap="flat" w14:cmpd="sng" w14:algn="ctr">
+                            <w14:solidFill>
+                              <w14:schemeClr w14:val="accent2"/>
+                            </w14:solidFill>
+                            <w14:prstDash w14:val="solid"/>
+                            <w14:round/>
+                          </w14:textOutline>
+                        </w:rPr>
+                        <w:t>3</w:t>
+                      </w:r>
+                      <w:r>
+                        <w:rPr>
+                          <w:b/>
+                          <w:color w:val="FF0000"/>
+                          <w:sz w:val="52"/>
+                          <w:szCs w:val="52"/>
+                          <w14:textOutline w14:w="11112" w14:cap="flat" w14:cmpd="sng" w14:algn="ctr">
+                            <w14:solidFill>
+                              <w14:schemeClr w14:val="accent2"/>
+                            </w14:solidFill>
+                            <w14:prstDash w14:val="solid"/>
+                            <w14:round/>
+                          </w14:textOutline>
+                        </w:rPr>
+                        <w:t xml:space="preserve"> pm: </w:t>
+                      </w:r>
+                      <w:r>
+                        <w:rPr>
+                          <w:b/>
+                          <w:color w:val="FF0000"/>
+                          <w:sz w:val="52"/>
+                          <w:szCs w:val="52"/>
+                          <w14:textOutline w14:w="11112" w14:cap="flat" w14:cmpd="sng" w14:algn="ctr">
+                            <w14:solidFill>
+                              <w14:schemeClr w14:val="accent2"/>
+                            </w14:solidFill>
+                            <w14:prstDash w14:val="solid"/>
+                            <w14:round/>
+                          </w14:textOutline>
+                        </w:rPr>
+                        <w:t>Postman shows added song</w:t>
+                      </w:r>
+                    </w:p>
+                  </w:txbxContent>
+                </v:textbox>
+              </v:shape>
+            </w:pict>
+          </mc:Fallback>
+        </mc:AlternateContent>
+      </w:r>
+      <w:r>
+        <w:drawing>
+          <wp:inline distT="0" distB="0" distL="0" distR="0" wp14:anchorId="4A5D4698" wp14:editId="776A0444">
+            <wp:extent cx="5611495" cy="6800850"/>
+            <wp:effectExtent l="0" t="0" r="8255" b="0"/>
+            <wp:docPr id="13" name="Picture 13"/>
+            <wp:cNvGraphicFramePr>
+              <a:graphicFrameLocks xmlns:a="http://schemas.openxmlformats.org/drawingml/2006/main" noChangeAspect="1"/>
+            </wp:cNvGraphicFramePr>
+            <a:graphic xmlns:a="http://schemas.openxmlformats.org/drawingml/2006/main">
+              <a:graphicData uri="http://schemas.openxmlformats.org/drawingml/2006/picture">
+                <pic:pic xmlns:pic="http://schemas.openxmlformats.org/drawingml/2006/picture">
+                  <pic:nvPicPr>
+                    <pic:cNvPr id="1" name=""/>
+                    <pic:cNvPicPr/>
+                  </pic:nvPicPr>
+                  <pic:blipFill>
+                    <a:blip r:embed="rId14"/>
+                    <a:stretch>
+                      <a:fillRect/>
+                    </a:stretch>
+                  </pic:blipFill>
+                  <pic:spPr>
+                    <a:xfrm>
+                      <a:off x="0" y="0"/>
+                      <a:ext cx="5611495" cy="6800850"/>
                     </a:xfrm>
                     <a:prstGeom prst="rect">
                       <a:avLst/>

</xml_diff>